<commit_message>
FIX DOC TASK LOADCELL
</commit_message>
<xml_diff>
--- a/CM-FISH/DOCUMENATION/CÂN 2_3_4/03 CÔNG VIỆC THEO TUẦN/Mỹ/CM-Fish_23_1_2018_My_Toan.docx
+++ b/CM-FISH/DOCUMENATION/CÂN 2_3_4/03 CÔNG VIỆC THEO TUẦN/Mỹ/CM-Fish_23_1_2018_My_Toan.docx
@@ -27,8 +27,6 @@
         </w:rPr>
         <w:t>N 2</w:t>
       </w:r>
-      <w:bookmarkStart w:id="0" w:name="_GoBack"/>
-      <w:bookmarkEnd w:id="0"/>
     </w:p>
     <w:p>
       <w:pPr>
@@ -7570,7 +7568,7 @@
                 <w:b/>
               </w:rPr>
               <w:lastRenderedPageBreak/>
-              <w:t>18</w:t>
+              <w:t>RXD</w:t>
             </w:r>
           </w:p>
         </w:tc>
@@ -7618,7 +7616,7 @@
                 <w:rFonts w:ascii="Times New Roman" w:hAnsi="Times New Roman" w:cs="Times New Roman"/>
                 <w:b/>
               </w:rPr>
-              <w:t>27</w:t>
+              <w:t>18</w:t>
             </w:r>
           </w:p>
         </w:tc>
@@ -7666,7 +7664,7 @@
                 <w:rFonts w:ascii="Times New Roman" w:hAnsi="Times New Roman" w:cs="Times New Roman"/>
                 <w:b/>
               </w:rPr>
-              <w:t>24</w:t>
+              <w:t>27</w:t>
             </w:r>
           </w:p>
         </w:tc>
@@ -7714,7 +7712,7 @@
                 <w:rFonts w:ascii="Times New Roman" w:hAnsi="Times New Roman" w:cs="Times New Roman"/>
                 <w:b/>
               </w:rPr>
-              <w:t>MOSI</w:t>
+              <w:t>24</w:t>
             </w:r>
           </w:p>
         </w:tc>
@@ -7762,7 +7760,7 @@
                 <w:rFonts w:ascii="Times New Roman" w:hAnsi="Times New Roman" w:cs="Times New Roman"/>
                 <w:b/>
               </w:rPr>
-              <w:t>MISO</w:t>
+              <w:t>MOSI</w:t>
             </w:r>
           </w:p>
         </w:tc>
@@ -8075,6 +8073,8 @@
               </w:rPr>
               <w:t>D15_6</w:t>
             </w:r>
+            <w:bookmarkStart w:id="0" w:name="_GoBack"/>
+            <w:bookmarkEnd w:id="0"/>
           </w:p>
         </w:tc>
       </w:tr>

</xml_diff>

<commit_message>
UPDATE DOC MODULE LOADCELL + LINK THEO DOI CONG VIEC
</commit_message>
<xml_diff>
--- a/CM-FISH/DOCUMENATION/CÂN 2_3_4/03 CÔNG VIỆC THEO TUẦN/Mỹ/CM-Fish_23_1_2018_My_Toan.docx
+++ b/CM-FISH/DOCUMENATION/CÂN 2_3_4/03 CÔNG VIỆC THEO TUẦN/Mỹ/CM-Fish_23_1_2018_My_Toan.docx
@@ -3805,9 +3805,9 @@
         </w:rPr>
         <w:drawing>
           <wp:inline distT="0" distB="0" distL="0" distR="0">
-            <wp:extent cx="7680656" cy="3037399"/>
+            <wp:extent cx="7715685" cy="3053301"/>
             <wp:effectExtent l="0" t="0" r="0" b="0"/>
-            <wp:docPr id="7" name="Picture 7"/>
+            <wp:docPr id="2" name="Picture 2"/>
             <wp:cNvGraphicFramePr>
               <a:graphicFrameLocks xmlns:a="http://schemas.openxmlformats.org/drawingml/2006/main" noChangeAspect="1"/>
             </wp:cNvGraphicFramePr>
@@ -3815,10 +3815,8 @@
               <a:graphicData uri="http://schemas.openxmlformats.org/drawingml/2006/picture">
                 <pic:pic xmlns:pic="http://schemas.openxmlformats.org/drawingml/2006/picture">
                   <pic:nvPicPr>
-                    <pic:cNvPr id="0" name="Picture 1"/>
-                    <pic:cNvPicPr>
-                      <a:picLocks noChangeAspect="1" noChangeArrowheads="1"/>
-                    </pic:cNvPicPr>
+                    <pic:cNvPr id="0" name="module loadcell.png"/>
+                    <pic:cNvPicPr/>
                   </pic:nvPicPr>
                   <pic:blipFill>
                     <a:blip r:embed="rId10" cstate="print">
@@ -3828,23 +3826,18 @@
                         </a:ext>
                       </a:extLst>
                     </a:blip>
-                    <a:srcRect/>
                     <a:stretch>
                       <a:fillRect/>
                     </a:stretch>
                   </pic:blipFill>
-                  <pic:spPr bwMode="auto">
+                  <pic:spPr>
                     <a:xfrm>
                       <a:off x="0" y="0"/>
-                      <a:ext cx="7680836" cy="3037470"/>
+                      <a:ext cx="7711342" cy="3051582"/>
                     </a:xfrm>
                     <a:prstGeom prst="rect">
                       <a:avLst/>
                     </a:prstGeom>
-                    <a:noFill/>
-                    <a:ln>
-                      <a:noFill/>
-                    </a:ln>
                   </pic:spPr>
                 </pic:pic>
               </a:graphicData>
@@ -7398,7 +7391,7 @@
                 <w:rFonts w:ascii="Times New Roman" w:hAnsi="Times New Roman" w:cs="Times New Roman"/>
                 <w:b/>
               </w:rPr>
-              <w:t>D1_6</w:t>
+              <w:t>D1_4</w:t>
             </w:r>
           </w:p>
         </w:tc>
@@ -7446,7 +7439,7 @@
                 <w:rFonts w:ascii="Times New Roman" w:hAnsi="Times New Roman" w:cs="Times New Roman"/>
                 <w:b/>
               </w:rPr>
-              <w:t>D2_6</w:t>
+              <w:t>D2_4</w:t>
             </w:r>
           </w:p>
         </w:tc>
@@ -7494,7 +7487,7 @@
                 <w:rFonts w:ascii="Times New Roman" w:hAnsi="Times New Roman" w:cs="Times New Roman"/>
                 <w:b/>
               </w:rPr>
-              <w:t>D3_6</w:t>
+              <w:t>D3_4</w:t>
             </w:r>
           </w:p>
         </w:tc>
@@ -7542,7 +7535,7 @@
                 <w:rFonts w:ascii="Times New Roman" w:hAnsi="Times New Roman" w:cs="Times New Roman"/>
                 <w:b/>
               </w:rPr>
-              <w:t>D4_6</w:t>
+              <w:t>D4_4</w:t>
             </w:r>
           </w:p>
         </w:tc>
@@ -7591,7 +7584,7 @@
                 <w:rFonts w:ascii="Times New Roman" w:hAnsi="Times New Roman" w:cs="Times New Roman"/>
                 <w:b/>
               </w:rPr>
-              <w:t>D5_6</w:t>
+              <w:t>D5_4</w:t>
             </w:r>
           </w:p>
         </w:tc>
@@ -7639,7 +7632,7 @@
                 <w:rFonts w:ascii="Times New Roman" w:hAnsi="Times New Roman" w:cs="Times New Roman"/>
                 <w:b/>
               </w:rPr>
-              <w:t>D6_6</w:t>
+              <w:t>D6_4</w:t>
             </w:r>
           </w:p>
         </w:tc>
@@ -7687,7 +7680,7 @@
                 <w:rFonts w:ascii="Times New Roman" w:hAnsi="Times New Roman" w:cs="Times New Roman"/>
                 <w:b/>
               </w:rPr>
-              <w:t>D7_6</w:t>
+              <w:t>D7_4</w:t>
             </w:r>
           </w:p>
         </w:tc>
@@ -7735,7 +7728,7 @@
                 <w:rFonts w:ascii="Times New Roman" w:hAnsi="Times New Roman" w:cs="Times New Roman"/>
                 <w:b/>
               </w:rPr>
-              <w:t>D8_6</w:t>
+              <w:t>D8_4</w:t>
             </w:r>
           </w:p>
         </w:tc>
@@ -7783,7 +7776,7 @@
                 <w:rFonts w:ascii="Times New Roman" w:hAnsi="Times New Roman" w:cs="Times New Roman"/>
                 <w:b/>
               </w:rPr>
-              <w:t>D9_6</w:t>
+              <w:t>D9_4</w:t>
             </w:r>
           </w:p>
         </w:tc>
@@ -7831,7 +7824,7 @@
                 <w:rFonts w:ascii="Times New Roman" w:hAnsi="Times New Roman" w:cs="Times New Roman"/>
                 <w:b/>
               </w:rPr>
-              <w:t>D10_6</w:t>
+              <w:t>D10_4</w:t>
             </w:r>
           </w:p>
         </w:tc>
@@ -7879,7 +7872,7 @@
                 <w:rFonts w:ascii="Times New Roman" w:hAnsi="Times New Roman" w:cs="Times New Roman"/>
                 <w:b/>
               </w:rPr>
-              <w:t>D11_6</w:t>
+              <w:t>D11_4</w:t>
             </w:r>
           </w:p>
         </w:tc>
@@ -7927,7 +7920,7 @@
                 <w:rFonts w:ascii="Times New Roman" w:hAnsi="Times New Roman" w:cs="Times New Roman"/>
                 <w:b/>
               </w:rPr>
-              <w:t>D12_6</w:t>
+              <w:t>D12_4</w:t>
             </w:r>
           </w:p>
         </w:tc>
@@ -7975,7 +7968,7 @@
                 <w:rFonts w:ascii="Times New Roman" w:hAnsi="Times New Roman" w:cs="Times New Roman"/>
                 <w:b/>
               </w:rPr>
-              <w:t>D13_6</w:t>
+              <w:t>D13_4</w:t>
             </w:r>
           </w:p>
         </w:tc>
@@ -8023,7 +8016,7 @@
                 <w:rFonts w:ascii="Times New Roman" w:hAnsi="Times New Roman" w:cs="Times New Roman"/>
                 <w:b/>
               </w:rPr>
-              <w:t>D14_6</w:t>
+              <w:t>D14_4</w:t>
             </w:r>
           </w:p>
         </w:tc>
@@ -8071,10 +8064,8 @@
                 <w:rFonts w:ascii="Times New Roman" w:hAnsi="Times New Roman" w:cs="Times New Roman"/>
                 <w:b/>
               </w:rPr>
-              <w:t>D15_6</w:t>
+              <w:t>D15_4</w:t>
             </w:r>
-            <w:bookmarkStart w:id="0" w:name="_GoBack"/>
-            <w:bookmarkEnd w:id="0"/>
           </w:p>
         </w:tc>
       </w:tr>
@@ -8232,6 +8223,8 @@
           <w:b/>
         </w:rPr>
       </w:pPr>
+      <w:bookmarkStart w:id="0" w:name="_GoBack"/>
+      <w:bookmarkEnd w:id="0"/>
     </w:p>
     <w:p>
       <w:pPr>
@@ -8591,7 +8584,15 @@
                 <w:b/>
                 <w:color w:val="FF0000"/>
               </w:rPr>
-              <w:t>SỐ 4</w:t>
+              <w:t>SỐ</w:t>
+            </w:r>
+            <w:r>
+              <w:rPr>
+                <w:rFonts w:ascii="Times New Roman" w:hAnsi="Times New Roman" w:cs="Times New Roman"/>
+                <w:b/>
+                <w:color w:val="FF0000"/>
+              </w:rPr>
+              <w:t xml:space="preserve"> 5</w:t>
             </w:r>
             <w:r>
               <w:rPr>
@@ -8606,7 +8607,7 @@
                 <w:b/>
                 <w:color w:val="FF0000"/>
               </w:rPr>
-              <w:t>5</w:t>
+              <w:t>6</w:t>
             </w:r>
             <w:r>
               <w:rPr>

</xml_diff>

<commit_message>
UPDATE DOC MODULE LOADCELL
</commit_message>
<xml_diff>
--- a/CM-FISH/DOCUMENATION/CÂN 2_3_4/03 CÔNG VIỆC THEO TUẦN/Mỹ/CM-Fish_23_1_2018_My_Toan.docx
+++ b/CM-FISH/DOCUMENATION/CÂN 2_3_4/03 CÔNG VIỆC THEO TUẦN/Mỹ/CM-Fish_23_1_2018_My_Toan.docx
@@ -3448,6 +3448,8 @@
         </w:rPr>
         <w:t xml:space="preserve"> </w:t>
       </w:r>
+      <w:bookmarkStart w:id="0" w:name="_GoBack"/>
+      <w:bookmarkEnd w:id="0"/>
       <w:proofErr w:type="spellStart"/>
       <w:r>
         <w:rPr>
@@ -3477,7 +3479,7 @@
     <w:p>
       <w:pPr>
         <w:pStyle w:val="ListParagraph1"/>
-        <w:ind w:left="-1350"/>
+        <w:ind w:left="-1440" w:right="-1440"/>
         <w:jc w:val="center"/>
         <w:rPr>
           <w:rFonts w:ascii="Times New Roman" w:hAnsi="Times New Roman" w:cs="Times New Roman"/>
@@ -3494,9 +3496,9 @@
         <w:lastRenderedPageBreak/>
         <w:drawing>
           <wp:inline distT="0" distB="0" distL="0" distR="0">
-            <wp:extent cx="7688337" cy="2576223"/>
-            <wp:effectExtent l="0" t="0" r="8255" b="0"/>
-            <wp:docPr id="1" name="Picture 1"/>
+            <wp:extent cx="7726561" cy="2513569"/>
+            <wp:effectExtent l="0" t="0" r="8255" b="1270"/>
+            <wp:docPr id="4" name="Picture 4"/>
             <wp:cNvGraphicFramePr>
               <a:graphicFrameLocks xmlns:a="http://schemas.openxmlformats.org/drawingml/2006/main" noChangeAspect="1"/>
             </wp:cNvGraphicFramePr>
@@ -3504,7 +3506,7 @@
               <a:graphicData uri="http://schemas.openxmlformats.org/drawingml/2006/picture">
                 <pic:pic xmlns:pic="http://schemas.openxmlformats.org/drawingml/2006/picture">
                   <pic:nvPicPr>
-                    <pic:cNvPr id="0" name="Picture 1"/>
+                    <pic:cNvPr id="0" name="Picture 2"/>
                     <pic:cNvPicPr>
                       <a:picLocks noChangeAspect="1" noChangeArrowheads="1"/>
                     </pic:cNvPicPr>
@@ -3525,7 +3527,7 @@
                   <pic:spPr bwMode="auto">
                     <a:xfrm>
                       <a:off x="0" y="0"/>
-                      <a:ext cx="7689515" cy="2576618"/>
+                      <a:ext cx="7727112" cy="2513748"/>
                     </a:xfrm>
                     <a:prstGeom prst="rect">
                       <a:avLst/>
@@ -4643,7 +4645,6 @@
           <w:i/>
           <w:color w:val="000000" w:themeColor="text1"/>
         </w:rPr>
-        <w:lastRenderedPageBreak/>
         <w:t>Hàn</w:t>
       </w:r>
       <w:proofErr w:type="spellEnd"/>
@@ -4835,6 +4836,7 @@
                       <w:b/>
                       <w:color w:val="7030A0"/>
                     </w:rPr>
+                    <w:lastRenderedPageBreak/>
                     <w:t>DATA</w:t>
                   </w:r>
                 </w:p>
@@ -8223,8 +8225,6 @@
           <w:b/>
         </w:rPr>
       </w:pPr>
-      <w:bookmarkStart w:id="0" w:name="_GoBack"/>
-      <w:bookmarkEnd w:id="0"/>
     </w:p>
     <w:p>
       <w:pPr>

</xml_diff>